<commit_message>
Updated description of two other scripts
</commit_message>
<xml_diff>
--- a/Scripts Description.docx
+++ b/Scripts Description.docx
@@ -2,16 +2,334 @@
 <file path=word/document.xml><?xml version="1.0" encoding="utf-8"?>
 <w:document xmlns:wpc="http://schemas.microsoft.com/office/word/2010/wordprocessingCanvas" xmlns:cx="http://schemas.microsoft.com/office/drawing/2014/chartex" xmlns:cx1="http://schemas.microsoft.com/office/drawing/2015/9/8/chartex" xmlns:cx2="http://schemas.microsoft.com/office/drawing/2015/10/21/chartex" xmlns:cx3="http://schemas.microsoft.com/office/drawing/2016/5/9/chartex" xmlns:cx4="http://schemas.microsoft.com/office/drawing/2016/5/10/chartex" xmlns:cx5="http://schemas.microsoft.com/office/drawing/2016/5/11/chartex" xmlns:cx6="http://schemas.microsoft.com/office/drawing/2016/5/12/chartex" xmlns:cx7="http://schemas.microsoft.com/office/drawing/2016/5/13/chartex" xmlns:cx8="http://schemas.microsoft.com/office/drawing/2016/5/14/chartex" xmlns:mc="http://schemas.openxmlformats.org/markup-compatibility/2006" xmlns:aink="http://schemas.microsoft.com/office/drawing/2016/ink" xmlns:am3d="http://schemas.microsoft.com/office/drawing/2017/model3d" xmlns:o="urn:schemas-microsoft-com:office:office" xmlns:r="http://schemas.openxmlformats.org/officeDocument/2006/relationships" xmlns:m="http://schemas.openxmlformats.org/officeDocument/2006/math" xmlns:v="urn:schemas-microsoft-com:vml" xmlns:wp14="http://schemas.microsoft.com/office/word/2010/wordprocessingDrawing" xmlns:wp="http://schemas.openxmlformats.org/drawingml/2006/wordprocessingDrawing" xmlns:w10="urn:schemas-microsoft-com:office:word" xmlns:w="http://schemas.openxmlformats.org/wordprocessingml/2006/main" xmlns:w14="http://schemas.microsoft.com/office/word/2010/wordml" xmlns:w15="http://schemas.microsoft.com/office/word/2012/wordml" xmlns:w16cid="http://schemas.microsoft.com/office/word/2016/wordml/cid" xmlns:w16se="http://schemas.microsoft.com/office/word/2015/wordml/symex" xmlns:wpg="http://schemas.microsoft.com/office/word/2010/wordprocessingGroup" xmlns:wpi="http://schemas.microsoft.com/office/word/2010/wordprocessingInk" xmlns:wne="http://schemas.microsoft.com/office/word/2006/wordml" xmlns:wps="http://schemas.microsoft.com/office/word/2010/wordprocessingShape" mc:Ignorable="w14 w15 w16se w16cid wp14">
   <w:body>
-    <w:p>
-      <w:r>
-        <w:t xml:space="preserve">Scripts </w:t>
-      </w:r>
-      <w:proofErr w:type="spellStart"/>
-      <w:r>
-        <w:t>Description</w:t>
-      </w:r>
-      <w:proofErr w:type="spellEnd"/>
-    </w:p>
+    <w:sdt>
+      <w:sdtPr>
+        <w:id w:val="603453195"/>
+        <w:docPartObj>
+          <w:docPartGallery w:val="Table of Contents"/>
+          <w:docPartUnique/>
+        </w:docPartObj>
+      </w:sdtPr>
+      <w:sdtEndPr>
+        <w:rPr>
+          <w:rFonts w:asciiTheme="minorHAnsi" w:eastAsiaTheme="minorHAnsi" w:hAnsiTheme="minorHAnsi" w:cstheme="minorBidi"/>
+          <w:b/>
+          <w:bCs/>
+          <w:color w:val="auto"/>
+          <w:sz w:val="22"/>
+          <w:szCs w:val="22"/>
+          <w:lang w:eastAsia="en-US"/>
+        </w:rPr>
+      </w:sdtEndPr>
+      <w:sdtContent>
+        <w:p>
+          <w:pPr>
+            <w:pStyle w:val="Nagwekspisutreci"/>
+          </w:pPr>
+          <w:r>
+            <w:t xml:space="preserve">Scripts </w:t>
+          </w:r>
+          <w:proofErr w:type="spellStart"/>
+          <w:r>
+            <w:t>Description</w:t>
+          </w:r>
+          <w:proofErr w:type="spellEnd"/>
+        </w:p>
+        <w:p>
+          <w:pPr>
+            <w:pStyle w:val="Spistreci2"/>
+            <w:tabs>
+              <w:tab w:val="left" w:pos="660"/>
+              <w:tab w:val="right" w:leader="dot" w:pos="9062"/>
+            </w:tabs>
+            <w:rPr>
+              <w:rFonts w:eastAsiaTheme="minorEastAsia"/>
+              <w:noProof/>
+              <w:lang w:eastAsia="pl-PL"/>
+            </w:rPr>
+          </w:pPr>
+          <w:r>
+            <w:rPr>
+              <w:b/>
+              <w:bCs/>
+            </w:rPr>
+            <w:fldChar w:fldCharType="begin"/>
+          </w:r>
+          <w:r>
+            <w:rPr>
+              <w:b/>
+              <w:bCs/>
+            </w:rPr>
+            <w:instrText xml:space="preserve"> TOC \o "1-3" \h \z \u </w:instrText>
+          </w:r>
+          <w:r>
+            <w:rPr>
+              <w:b/>
+              <w:bCs/>
+            </w:rPr>
+            <w:fldChar w:fldCharType="separate"/>
+          </w:r>
+          <w:hyperlink w:anchor="_Toc21099681" w:history="1">
+            <w:r>
+              <w:rPr>
+                <w:rStyle w:val="Hipercze"/>
+                <w:noProof/>
+              </w:rPr>
+              <w:t>1.</w:t>
+            </w:r>
+            <w:r>
+              <w:rPr>
+                <w:rFonts w:eastAsiaTheme="minorEastAsia"/>
+                <w:noProof/>
+                <w:lang w:eastAsia="pl-PL"/>
+              </w:rPr>
+              <w:tab/>
+            </w:r>
+            <w:r>
+              <w:rPr>
+                <w:rStyle w:val="Hipercze"/>
+                <w:noProof/>
+              </w:rPr>
+              <w:t>Fraud Detection</w:t>
+            </w:r>
+            <w:r>
+              <w:rPr>
+                <w:noProof/>
+                <w:webHidden/>
+              </w:rPr>
+              <w:tab/>
+            </w:r>
+            <w:r>
+              <w:rPr>
+                <w:noProof/>
+                <w:webHidden/>
+              </w:rPr>
+              <w:fldChar w:fldCharType="begin"/>
+            </w:r>
+            <w:r>
+              <w:rPr>
+                <w:noProof/>
+                <w:webHidden/>
+              </w:rPr>
+              <w:instrText xml:space="preserve"> PAGEREF _Toc21099681 \h </w:instrText>
+            </w:r>
+            <w:r>
+              <w:rPr>
+                <w:noProof/>
+                <w:webHidden/>
+              </w:rPr>
+            </w:r>
+            <w:r>
+              <w:rPr>
+                <w:noProof/>
+                <w:webHidden/>
+              </w:rPr>
+              <w:fldChar w:fldCharType="separate"/>
+            </w:r>
+            <w:r>
+              <w:rPr>
+                <w:noProof/>
+                <w:webHidden/>
+              </w:rPr>
+              <w:t>1</w:t>
+            </w:r>
+            <w:r>
+              <w:rPr>
+                <w:noProof/>
+                <w:webHidden/>
+              </w:rPr>
+              <w:fldChar w:fldCharType="end"/>
+            </w:r>
+          </w:hyperlink>
+        </w:p>
+        <w:p>
+          <w:pPr>
+            <w:pStyle w:val="Spistreci2"/>
+            <w:tabs>
+              <w:tab w:val="left" w:pos="660"/>
+              <w:tab w:val="right" w:leader="dot" w:pos="9062"/>
+            </w:tabs>
+            <w:rPr>
+              <w:rFonts w:eastAsiaTheme="minorEastAsia"/>
+              <w:noProof/>
+              <w:lang w:eastAsia="pl-PL"/>
+            </w:rPr>
+          </w:pPr>
+          <w:hyperlink w:anchor="_Toc21099682" w:history="1">
+            <w:r>
+              <w:rPr>
+                <w:rStyle w:val="Hipercze"/>
+                <w:noProof/>
+                <w:lang w:val="en-GB"/>
+              </w:rPr>
+              <w:t>2.</w:t>
+            </w:r>
+            <w:r>
+              <w:rPr>
+                <w:rFonts w:eastAsiaTheme="minorEastAsia"/>
+                <w:noProof/>
+                <w:lang w:eastAsia="pl-PL"/>
+              </w:rPr>
+              <w:tab/>
+            </w:r>
+            <w:r>
+              <w:rPr>
+                <w:rStyle w:val="Hipercze"/>
+                <w:noProof/>
+                <w:lang w:val="en-GB"/>
+              </w:rPr>
+              <w:t>Future Sales</w:t>
+            </w:r>
+            <w:r>
+              <w:rPr>
+                <w:noProof/>
+                <w:webHidden/>
+              </w:rPr>
+              <w:tab/>
+            </w:r>
+            <w:r>
+              <w:rPr>
+                <w:noProof/>
+                <w:webHidden/>
+              </w:rPr>
+              <w:fldChar w:fldCharType="begin"/>
+            </w:r>
+            <w:r>
+              <w:rPr>
+                <w:noProof/>
+                <w:webHidden/>
+              </w:rPr>
+              <w:instrText xml:space="preserve"> PAGEREF _Toc21099682 \h </w:instrText>
+            </w:r>
+            <w:r>
+              <w:rPr>
+                <w:noProof/>
+                <w:webHidden/>
+              </w:rPr>
+            </w:r>
+            <w:r>
+              <w:rPr>
+                <w:noProof/>
+                <w:webHidden/>
+              </w:rPr>
+              <w:fldChar w:fldCharType="separate"/>
+            </w:r>
+            <w:r>
+              <w:rPr>
+                <w:noProof/>
+                <w:webHidden/>
+              </w:rPr>
+              <w:t>1</w:t>
+            </w:r>
+            <w:r>
+              <w:rPr>
+                <w:noProof/>
+                <w:webHidden/>
+              </w:rPr>
+              <w:fldChar w:fldCharType="end"/>
+            </w:r>
+          </w:hyperlink>
+        </w:p>
+        <w:p>
+          <w:pPr>
+            <w:pStyle w:val="Spistreci2"/>
+            <w:tabs>
+              <w:tab w:val="left" w:pos="660"/>
+              <w:tab w:val="right" w:leader="dot" w:pos="9062"/>
+            </w:tabs>
+            <w:rPr>
+              <w:rFonts w:eastAsiaTheme="minorEastAsia"/>
+              <w:noProof/>
+              <w:lang w:eastAsia="pl-PL"/>
+            </w:rPr>
+          </w:pPr>
+          <w:hyperlink w:anchor="_Toc21099683" w:history="1">
+            <w:r>
+              <w:rPr>
+                <w:rStyle w:val="Hipercze"/>
+                <w:noProof/>
+                <w:lang w:val="en-GB"/>
+              </w:rPr>
+              <w:t>3.</w:t>
+            </w:r>
+            <w:r>
+              <w:rPr>
+                <w:rFonts w:eastAsiaTheme="minorEastAsia"/>
+                <w:noProof/>
+                <w:lang w:eastAsia="pl-PL"/>
+              </w:rPr>
+              <w:tab/>
+            </w:r>
+            <w:r>
+              <w:rPr>
+                <w:rStyle w:val="Hipercze"/>
+                <w:noProof/>
+                <w:lang w:val="en-GB"/>
+              </w:rPr>
+              <w:t>Demand Forecasting</w:t>
+            </w:r>
+            <w:r>
+              <w:rPr>
+                <w:noProof/>
+                <w:webHidden/>
+              </w:rPr>
+              <w:tab/>
+            </w:r>
+            <w:r>
+              <w:rPr>
+                <w:noProof/>
+                <w:webHidden/>
+              </w:rPr>
+              <w:fldChar w:fldCharType="begin"/>
+            </w:r>
+            <w:r>
+              <w:rPr>
+                <w:noProof/>
+                <w:webHidden/>
+              </w:rPr>
+              <w:instrText xml:space="preserve"> PAGEREF _Toc21099683 \h </w:instrText>
+            </w:r>
+            <w:r>
+              <w:rPr>
+                <w:noProof/>
+                <w:webHidden/>
+              </w:rPr>
+            </w:r>
+            <w:r>
+              <w:rPr>
+                <w:noProof/>
+                <w:webHidden/>
+              </w:rPr>
+              <w:fldChar w:fldCharType="separate"/>
+            </w:r>
+            <w:r>
+              <w:rPr>
+                <w:noProof/>
+                <w:webHidden/>
+              </w:rPr>
+              <w:t>2</w:t>
+            </w:r>
+            <w:r>
+              <w:rPr>
+                <w:noProof/>
+                <w:webHidden/>
+              </w:rPr>
+              <w:fldChar w:fldCharType="end"/>
+            </w:r>
+          </w:hyperlink>
+        </w:p>
+        <w:p>
+          <w:r>
+            <w:rPr>
+              <w:b/>
+              <w:bCs/>
+            </w:rPr>
+            <w:fldChar w:fldCharType="end"/>
+          </w:r>
+        </w:p>
+      </w:sdtContent>
+    </w:sdt>
+    <w:p/>
     <w:p/>
     <w:p>
       <w:pPr>
@@ -20,7 +338,9 @@
           <w:ilvl w:val="0"/>
           <w:numId w:val="1"/>
         </w:numPr>
-      </w:pPr>
+        <w:outlineLvl w:val="1"/>
+      </w:pPr>
+      <w:bookmarkStart w:id="0" w:name="_Toc21099681"/>
       <w:r>
         <w:t xml:space="preserve">Fraud </w:t>
       </w:r>
@@ -28,6 +348,7 @@
       <w:r>
         <w:t>Detection</w:t>
       </w:r>
+      <w:bookmarkEnd w:id="0"/>
       <w:proofErr w:type="spellEnd"/>
     </w:p>
     <w:p>
@@ -47,21 +368,7 @@
         <w:rPr>
           <w:lang w:val="en-GB"/>
         </w:rPr>
-        <w:t xml:space="preserve">f a transaction is a fraud or not. </w:t>
-      </w:r>
-      <w:proofErr w:type="spellStart"/>
-      <w:r>
-        <w:rPr>
-          <w:lang w:val="en-GB"/>
-        </w:rPr>
-        <w:t>Full_train</w:t>
-      </w:r>
-      <w:proofErr w:type="spellEnd"/>
-      <w:r>
-        <w:rPr>
-          <w:lang w:val="en-GB"/>
-        </w:rPr>
-        <w:t xml:space="preserve">- / </w:t>
+        <w:t xml:space="preserve">f a transaction is a fraud or not. Full_train- / </w:t>
       </w:r>
       <w:proofErr w:type="spellStart"/>
       <w:r>
@@ -133,8 +440,6 @@
         </w:rPr>
         <w:t>) has been implemented to assure normal distribution.</w:t>
       </w:r>
-      <w:bookmarkStart w:id="0" w:name="_GoBack"/>
-      <w:bookmarkEnd w:id="0"/>
     </w:p>
     <w:p>
       <w:pPr>
@@ -263,16 +568,19 @@
           <w:ilvl w:val="0"/>
           <w:numId w:val="1"/>
         </w:numPr>
-        <w:rPr>
-          <w:lang w:val="en-GB"/>
-        </w:rPr>
-      </w:pPr>
+        <w:outlineLvl w:val="1"/>
+        <w:rPr>
+          <w:lang w:val="en-GB"/>
+        </w:rPr>
+      </w:pPr>
+      <w:bookmarkStart w:id="1" w:name="_Toc21099682"/>
       <w:r>
         <w:rPr>
           <w:lang w:val="en-GB"/>
         </w:rPr>
         <w:t>Future Sales</w:t>
       </w:r>
+      <w:bookmarkEnd w:id="1"/>
     </w:p>
     <w:p>
       <w:pPr>
@@ -488,21 +796,19 @@
         <w:rPr>
           <w:lang w:val="en-GB"/>
         </w:rPr>
-        <w:t xml:space="preserve"> has been prepared. </w:t>
-      </w:r>
-      <w:proofErr w:type="spellStart"/>
-      <w:r>
-        <w:rPr>
-          <w:lang w:val="en-GB"/>
-        </w:rPr>
-        <w:t>Uncommeting</w:t>
-      </w:r>
-      <w:proofErr w:type="spellEnd"/>
-      <w:r>
-        <w:rPr>
-          <w:lang w:val="en-GB"/>
-        </w:rPr>
-        <w:t xml:space="preserve"> the XKCD-plot section leads to outputting nicely visualized time series for </w:t>
+        <w:t xml:space="preserve"> has been prepared. Uncomme</w:t>
+      </w:r>
+      <w:r>
+        <w:rPr>
+          <w:lang w:val="en-GB"/>
+        </w:rPr>
+        <w:t>n</w:t>
+      </w:r>
+      <w:r>
+        <w:rPr>
+          <w:lang w:val="en-GB"/>
+        </w:rPr>
+        <w:t xml:space="preserve">ting the XKCD-plot section leads to outputting nicely visualized time series for </w:t>
       </w:r>
       <w:proofErr w:type="spellStart"/>
       <w:r>
@@ -521,11 +827,749 @@
     </w:p>
     <w:p>
       <w:pPr>
+        <w:pStyle w:val="Akapitzlist"/>
+        <w:numPr>
+          <w:ilvl w:val="0"/>
+          <w:numId w:val="1"/>
+        </w:numPr>
+        <w:outlineLvl w:val="1"/>
+        <w:rPr>
+          <w:lang w:val="en-GB"/>
+        </w:rPr>
+      </w:pPr>
+      <w:bookmarkStart w:id="2" w:name="_Toc21099683"/>
+      <w:r>
+        <w:rPr>
+          <w:lang w:val="en-GB"/>
+        </w:rPr>
+        <w:lastRenderedPageBreak/>
+        <w:t>Demand Forecasting</w:t>
+      </w:r>
+      <w:bookmarkEnd w:id="2"/>
+    </w:p>
+    <w:p>
+      <w:pPr>
         <w:ind w:left="360"/>
         <w:rPr>
           <w:lang w:val="en-GB"/>
         </w:rPr>
       </w:pPr>
+      <w:r>
+        <w:rPr>
+          <w:lang w:val="en-GB"/>
+        </w:rPr>
+        <w:t xml:space="preserve">First of all, the script show </w:t>
+      </w:r>
+      <w:proofErr w:type="spellStart"/>
+      <w:r>
+        <w:rPr>
+          <w:lang w:val="en-GB"/>
+        </w:rPr>
+        <w:t>MsgBox</w:t>
+      </w:r>
+      <w:proofErr w:type="spellEnd"/>
+      <w:r>
+        <w:rPr>
+          <w:lang w:val="en-GB"/>
+        </w:rPr>
+        <w:t xml:space="preserve"> with some basic definitions (for now: stationarity of time series). Then it open some links I used as inspiration for further analysis. Then the code is divided into two parts. </w:t>
+      </w:r>
+    </w:p>
+    <w:p>
+      <w:pPr>
+        <w:ind w:left="360"/>
+        <w:rPr>
+          <w:lang w:val="en-GB"/>
+        </w:rPr>
+      </w:pPr>
+      <w:r>
+        <w:rPr>
+          <w:lang w:val="en-GB"/>
+        </w:rPr>
+        <w:t xml:space="preserve">First one – </w:t>
+      </w:r>
+      <w:r>
+        <w:rPr>
+          <w:i/>
+          <w:lang w:val="en-GB"/>
+        </w:rPr>
+        <w:t>“Dynamic assignment of ARIMA parameters”</w:t>
+      </w:r>
+      <w:r>
+        <w:rPr>
+          <w:lang w:val="en-GB"/>
+        </w:rPr>
+        <w:t xml:space="preserve"> loops through all of the unique shop &amp; item combinations and extracts time series for one of unique 441 combinations. Then, Augmented Dickey Fuller test is carried out for regular, differentiated and twice differentiated time series to find out if the series have to be differentiated or not. The autoregressive term (p) is assigned by first value order that gets into the confidence interval of PACF plot, whereas the moving average term (q) is evaluated using the same methodology for the ACF plot. Each </w:t>
+      </w:r>
+      <w:proofErr w:type="spellStart"/>
+      <w:r>
+        <w:rPr>
+          <w:lang w:val="en-GB"/>
+        </w:rPr>
+        <w:t>p,d,f</w:t>
+      </w:r>
+      <w:proofErr w:type="spellEnd"/>
+      <w:r>
+        <w:rPr>
+          <w:lang w:val="en-GB"/>
+        </w:rPr>
+        <w:t xml:space="preserve"> parameters are stored in </w:t>
+      </w:r>
+      <w:proofErr w:type="spellStart"/>
+      <w:r>
+        <w:rPr>
+          <w:lang w:val="en-GB"/>
+        </w:rPr>
+        <w:t>ARIMA_Summary</w:t>
+      </w:r>
+      <w:proofErr w:type="spellEnd"/>
+      <w:r>
+        <w:rPr>
+          <w:lang w:val="en-GB"/>
+        </w:rPr>
+        <w:t xml:space="preserve"> </w:t>
+      </w:r>
+      <w:proofErr w:type="spellStart"/>
+      <w:r>
+        <w:rPr>
+          <w:lang w:val="en-GB"/>
+        </w:rPr>
+        <w:t>dataframe</w:t>
+      </w:r>
+      <w:proofErr w:type="spellEnd"/>
+      <w:r>
+        <w:rPr>
+          <w:lang w:val="en-GB"/>
+        </w:rPr>
+        <w:t>. Section starts and ends with printing the respective datetimes.</w:t>
+      </w:r>
+    </w:p>
+    <w:p>
+      <w:pPr>
+        <w:ind w:left="360"/>
+        <w:rPr>
+          <w:lang w:val="en-GB"/>
+        </w:rPr>
+      </w:pPr>
+      <w:r>
+        <w:rPr>
+          <w:lang w:val="en-GB"/>
+        </w:rPr>
+        <w:t xml:space="preserve">Second part – </w:t>
+      </w:r>
+      <w:r>
+        <w:rPr>
+          <w:i/>
+          <w:lang w:val="en-GB"/>
+        </w:rPr>
+        <w:t>“</w:t>
+      </w:r>
+      <w:r>
+        <w:rPr>
+          <w:i/>
+          <w:lang w:val="en-GB"/>
+        </w:rPr>
+        <w:t xml:space="preserve">Execution of 3 month predictions for each </w:t>
+      </w:r>
+      <w:proofErr w:type="spellStart"/>
+      <w:r>
+        <w:rPr>
+          <w:i/>
+          <w:lang w:val="en-GB"/>
+        </w:rPr>
+        <w:t>item&amp;shop</w:t>
+      </w:r>
+      <w:proofErr w:type="spellEnd"/>
+      <w:r>
+        <w:rPr>
+          <w:i/>
+          <w:lang w:val="en-GB"/>
+        </w:rPr>
+        <w:t xml:space="preserve"> pair</w:t>
+      </w:r>
+      <w:r>
+        <w:rPr>
+          <w:i/>
+          <w:lang w:val="en-GB"/>
+        </w:rPr>
+        <w:t>”</w:t>
+      </w:r>
+      <w:r>
+        <w:rPr>
+          <w:lang w:val="en-GB"/>
+        </w:rPr>
+        <w:t xml:space="preserve"> carries out 90 days predictions for all of the time series using previously estimated time series. As it is (currently) quite demanding in computational terms, the predictions are not only saved to the working directory as </w:t>
+      </w:r>
+      <w:r>
+        <w:rPr>
+          <w:lang w:val="en-GB"/>
+        </w:rPr>
+        <w:t>ARIMA_forecasts</w:t>
+      </w:r>
+      <w:r>
+        <w:rPr>
+          <w:lang w:val="en-GB"/>
+        </w:rPr>
+        <w:t xml:space="preserve">.csv file, but also the predicted end time is calculated by using the average time spent on previous iterations multiplied by remaining ones. </w:t>
+      </w:r>
+    </w:p>
+    <w:p>
+      <w:pPr>
+        <w:ind w:left="360"/>
+        <w:rPr>
+          <w:lang w:val="en-GB"/>
+        </w:rPr>
+      </w:pPr>
+      <w:r>
+        <w:rPr>
+          <w:lang w:val="en-GB"/>
+        </w:rPr>
+        <w:t>Currently code breaks on the second part, due to following error:</w:t>
+      </w:r>
+    </w:p>
+    <w:p>
+      <w:pPr>
+        <w:ind w:left="360"/>
+        <w:rPr>
+          <w:lang w:val="en-GB"/>
+        </w:rPr>
+      </w:pPr>
+      <w:r>
+        <w:rPr>
+          <w:noProof/>
+          <w:lang w:val="en-GB"/>
+        </w:rPr>
+        <w:drawing>
+          <wp:inline distT="0" distB="0" distL="0" distR="0">
+            <wp:extent cx="5753100" cy="1272540"/>
+            <wp:effectExtent l="0" t="0" r="0" b="3810"/>
+            <wp:docPr id="1" name="Obraz 1"/>
+            <wp:cNvGraphicFramePr>
+              <a:graphicFrameLocks xmlns:a="http://schemas.openxmlformats.org/drawingml/2006/main" noChangeAspect="1"/>
+            </wp:cNvGraphicFramePr>
+            <a:graphic xmlns:a="http://schemas.openxmlformats.org/drawingml/2006/main">
+              <a:graphicData uri="http://schemas.openxmlformats.org/drawingml/2006/picture">
+                <pic:pic xmlns:pic="http://schemas.openxmlformats.org/drawingml/2006/picture">
+                  <pic:nvPicPr>
+                    <pic:cNvPr id="0" name="Picture 1"/>
+                    <pic:cNvPicPr>
+                      <a:picLocks noChangeAspect="1" noChangeArrowheads="1"/>
+                    </pic:cNvPicPr>
+                  </pic:nvPicPr>
+                  <pic:blipFill>
+                    <a:blip r:embed="rId6">
+                      <a:extLst>
+                        <a:ext uri="{28A0092B-C50C-407E-A947-70E740481C1C}">
+                          <a14:useLocalDpi xmlns:a14="http://schemas.microsoft.com/office/drawing/2010/main" val="0"/>
+                        </a:ext>
+                      </a:extLst>
+                    </a:blip>
+                    <a:srcRect/>
+                    <a:stretch>
+                      <a:fillRect/>
+                    </a:stretch>
+                  </pic:blipFill>
+                  <pic:spPr bwMode="auto">
+                    <a:xfrm>
+                      <a:off x="0" y="0"/>
+                      <a:ext cx="5753100" cy="1272540"/>
+                    </a:xfrm>
+                    <a:prstGeom prst="rect">
+                      <a:avLst/>
+                    </a:prstGeom>
+                    <a:noFill/>
+                    <a:ln>
+                      <a:noFill/>
+                    </a:ln>
+                  </pic:spPr>
+                </pic:pic>
+              </a:graphicData>
+            </a:graphic>
+          </wp:inline>
+        </w:drawing>
+      </w:r>
+    </w:p>
+    <w:p>
+      <w:pPr>
+        <w:pStyle w:val="Akapitzlist"/>
+        <w:numPr>
+          <w:ilvl w:val="0"/>
+          <w:numId w:val="1"/>
+        </w:numPr>
+        <w:rPr>
+          <w:lang w:val="en-GB"/>
+        </w:rPr>
+      </w:pPr>
+      <w:r>
+        <w:rPr>
+          <w:lang w:val="en-GB"/>
+        </w:rPr>
+        <w:t>Walmart</w:t>
+      </w:r>
+    </w:p>
+    <w:p>
+      <w:pPr>
+        <w:ind w:left="360"/>
+        <w:rPr>
+          <w:lang w:val="en-GB"/>
+        </w:rPr>
+      </w:pPr>
+      <w:r>
+        <w:rPr>
+          <w:lang w:val="en-GB"/>
+        </w:rPr>
+        <w:t xml:space="preserve">The script begins with building two dictionaries: </w:t>
+      </w:r>
+      <w:proofErr w:type="spellStart"/>
+      <w:r>
+        <w:rPr>
+          <w:lang w:val="en-GB"/>
+        </w:rPr>
+        <w:t>DICT_weekend</w:t>
+      </w:r>
+      <w:proofErr w:type="spellEnd"/>
+      <w:r>
+        <w:rPr>
+          <w:lang w:val="en-GB"/>
+        </w:rPr>
+        <w:t xml:space="preserve"> and </w:t>
+      </w:r>
+      <w:proofErr w:type="spellStart"/>
+      <w:r>
+        <w:rPr>
+          <w:lang w:val="en-GB"/>
+        </w:rPr>
+        <w:t>DICT_weekday</w:t>
+      </w:r>
+      <w:proofErr w:type="spellEnd"/>
+      <w:r>
+        <w:rPr>
+          <w:lang w:val="en-GB"/>
+        </w:rPr>
+        <w:t>. Their aim is to either to create a dummy variable (a day is on the weekend or not) or to encode categorical variable weekday. Secondly, all of the products within one transaction (‘</w:t>
+      </w:r>
+      <w:proofErr w:type="spellStart"/>
+      <w:r>
+        <w:rPr>
+          <w:lang w:val="en-GB"/>
+        </w:rPr>
+        <w:t>ScanCount</w:t>
+      </w:r>
+      <w:proofErr w:type="spellEnd"/>
+      <w:r>
+        <w:rPr>
+          <w:lang w:val="en-GB"/>
+        </w:rPr>
+        <w:t xml:space="preserve">’ variable] are separated into two columns – </w:t>
+      </w:r>
+      <w:proofErr w:type="spellStart"/>
+      <w:r>
+        <w:rPr>
+          <w:lang w:val="en-GB"/>
+        </w:rPr>
+        <w:t>ProductsReturned</w:t>
+      </w:r>
+      <w:proofErr w:type="spellEnd"/>
+      <w:r>
+        <w:rPr>
+          <w:lang w:val="en-GB"/>
+        </w:rPr>
+        <w:t xml:space="preserve"> and </w:t>
+      </w:r>
+      <w:proofErr w:type="spellStart"/>
+      <w:r>
+        <w:rPr>
+          <w:lang w:val="en-GB"/>
+        </w:rPr>
+        <w:t>ProductsPurchased</w:t>
+      </w:r>
+      <w:proofErr w:type="spellEnd"/>
+      <w:r>
+        <w:rPr>
+          <w:lang w:val="en-GB"/>
+        </w:rPr>
+        <w:t>. Moreover, each transaction is assigned with total number of products within one visit (‘</w:t>
+      </w:r>
+      <w:proofErr w:type="spellStart"/>
+      <w:r>
+        <w:rPr>
+          <w:lang w:val="en-GB"/>
+        </w:rPr>
+        <w:t>ProductsPerVisit</w:t>
+      </w:r>
+      <w:proofErr w:type="spellEnd"/>
+      <w:r>
+        <w:rPr>
+          <w:lang w:val="en-GB"/>
+        </w:rPr>
+        <w:t>’).</w:t>
+      </w:r>
+    </w:p>
+    <w:p>
+      <w:pPr>
+        <w:ind w:left="360"/>
+        <w:rPr>
+          <w:lang w:val="en-GB"/>
+        </w:rPr>
+      </w:pPr>
+      <w:r>
+        <w:rPr>
+          <w:lang w:val="en-GB"/>
+        </w:rPr>
+        <w:t xml:space="preserve">The very first attempt uses five variables from </w:t>
+      </w:r>
+      <w:proofErr w:type="spellStart"/>
+      <w:r>
+        <w:rPr>
+          <w:lang w:val="en-GB"/>
+        </w:rPr>
+        <w:t>train_columns</w:t>
+      </w:r>
+      <w:proofErr w:type="spellEnd"/>
+      <w:r>
+        <w:rPr>
+          <w:lang w:val="en-GB"/>
+        </w:rPr>
+        <w:t xml:space="preserve"> list:</w:t>
+      </w:r>
+    </w:p>
+    <w:p>
+      <w:pPr>
+        <w:pStyle w:val="Akapitzlist"/>
+        <w:numPr>
+          <w:ilvl w:val="0"/>
+          <w:numId w:val="2"/>
+        </w:numPr>
+        <w:rPr>
+          <w:lang w:val="en-GB"/>
+        </w:rPr>
+      </w:pPr>
+      <w:r>
+        <w:rPr>
+          <w:lang w:val="en-GB"/>
+        </w:rPr>
+        <w:t>Products Purchased,</w:t>
+      </w:r>
+    </w:p>
+    <w:p>
+      <w:pPr>
+        <w:pStyle w:val="Akapitzlist"/>
+        <w:numPr>
+          <w:ilvl w:val="0"/>
+          <w:numId w:val="2"/>
+        </w:numPr>
+        <w:rPr>
+          <w:lang w:val="en-GB"/>
+        </w:rPr>
+      </w:pPr>
+      <w:r>
+        <w:rPr>
+          <w:lang w:val="en-GB"/>
+        </w:rPr>
+        <w:t>Products Returned,</w:t>
+      </w:r>
+    </w:p>
+    <w:p>
+      <w:pPr>
+        <w:pStyle w:val="Akapitzlist"/>
+        <w:numPr>
+          <w:ilvl w:val="0"/>
+          <w:numId w:val="2"/>
+        </w:numPr>
+        <w:rPr>
+          <w:lang w:val="en-GB"/>
+        </w:rPr>
+      </w:pPr>
+      <w:r>
+        <w:rPr>
+          <w:lang w:val="en-GB"/>
+        </w:rPr>
+        <w:t>Weekday,</w:t>
+      </w:r>
+    </w:p>
+    <w:p>
+      <w:pPr>
+        <w:pStyle w:val="Akapitzlist"/>
+        <w:numPr>
+          <w:ilvl w:val="0"/>
+          <w:numId w:val="2"/>
+        </w:numPr>
+        <w:rPr>
+          <w:lang w:val="en-GB"/>
+        </w:rPr>
+      </w:pPr>
+      <w:proofErr w:type="spellStart"/>
+      <w:r>
+        <w:rPr>
+          <w:lang w:val="en-GB"/>
+        </w:rPr>
+        <w:t>ProductsPerVisit</w:t>
+      </w:r>
+      <w:proofErr w:type="spellEnd"/>
+      <w:r>
+        <w:rPr>
+          <w:lang w:val="en-GB"/>
+        </w:rPr>
+        <w:t>,</w:t>
+      </w:r>
+    </w:p>
+    <w:p>
+      <w:pPr>
+        <w:pStyle w:val="Akapitzlist"/>
+        <w:numPr>
+          <w:ilvl w:val="0"/>
+          <w:numId w:val="2"/>
+        </w:numPr>
+        <w:rPr>
+          <w:lang w:val="en-GB"/>
+        </w:rPr>
+      </w:pPr>
+      <w:proofErr w:type="spellStart"/>
+      <w:r>
+        <w:rPr>
+          <w:lang w:val="en-GB"/>
+        </w:rPr>
+        <w:t>DepartmentDescription</w:t>
+      </w:r>
+      <w:proofErr w:type="spellEnd"/>
+    </w:p>
+    <w:p>
+      <w:pPr>
+        <w:ind w:left="360"/>
+        <w:rPr>
+          <w:lang w:val="en-GB"/>
+        </w:rPr>
+      </w:pPr>
+      <w:r>
+        <w:rPr>
+          <w:lang w:val="en-GB"/>
+        </w:rPr>
+        <w:t>and following models:</w:t>
+      </w:r>
+    </w:p>
+    <w:p>
+      <w:pPr>
+        <w:pStyle w:val="Akapitzlist"/>
+        <w:numPr>
+          <w:ilvl w:val="0"/>
+          <w:numId w:val="2"/>
+        </w:numPr>
+        <w:rPr>
+          <w:lang w:val="en-GB"/>
+        </w:rPr>
+      </w:pPr>
+      <w:r>
+        <w:rPr>
+          <w:lang w:val="en-GB"/>
+        </w:rPr>
+        <w:t>Bayes Classifier,</w:t>
+      </w:r>
+    </w:p>
+    <w:p>
+      <w:pPr>
+        <w:pStyle w:val="Akapitzlist"/>
+        <w:numPr>
+          <w:ilvl w:val="0"/>
+          <w:numId w:val="2"/>
+        </w:numPr>
+        <w:rPr>
+          <w:lang w:val="en-GB"/>
+        </w:rPr>
+      </w:pPr>
+      <w:r>
+        <w:rPr>
+          <w:lang w:val="en-GB"/>
+        </w:rPr>
+        <w:t>Random Forest Classifier,</w:t>
+      </w:r>
+    </w:p>
+    <w:p>
+      <w:pPr>
+        <w:pStyle w:val="Akapitzlist"/>
+        <w:numPr>
+          <w:ilvl w:val="0"/>
+          <w:numId w:val="2"/>
+        </w:numPr>
+        <w:rPr>
+          <w:lang w:val="en-GB"/>
+        </w:rPr>
+      </w:pPr>
+      <w:r>
+        <w:rPr>
+          <w:lang w:val="en-GB"/>
+        </w:rPr>
+        <w:t>Logistic Regression Classifier,</w:t>
+      </w:r>
+    </w:p>
+    <w:p>
+      <w:pPr>
+        <w:pStyle w:val="Akapitzlist"/>
+        <w:numPr>
+          <w:ilvl w:val="0"/>
+          <w:numId w:val="2"/>
+        </w:numPr>
+        <w:rPr>
+          <w:lang w:val="en-GB"/>
+        </w:rPr>
+      </w:pPr>
+      <w:proofErr w:type="spellStart"/>
+      <w:r>
+        <w:rPr>
+          <w:lang w:val="en-GB"/>
+        </w:rPr>
+        <w:lastRenderedPageBreak/>
+        <w:t>XGBoost</w:t>
+      </w:r>
+      <w:proofErr w:type="spellEnd"/>
+      <w:r>
+        <w:rPr>
+          <w:lang w:val="en-GB"/>
+        </w:rPr>
+        <w:t xml:space="preserve"> Classifier,</w:t>
+      </w:r>
+    </w:p>
+    <w:p>
+      <w:pPr>
+        <w:pStyle w:val="Akapitzlist"/>
+        <w:numPr>
+          <w:ilvl w:val="0"/>
+          <w:numId w:val="2"/>
+        </w:numPr>
+        <w:rPr>
+          <w:lang w:val="en-GB"/>
+        </w:rPr>
+      </w:pPr>
+      <w:r>
+        <w:rPr>
+          <w:lang w:val="en-GB"/>
+        </w:rPr>
+        <w:t xml:space="preserve">K-Nearest </w:t>
+      </w:r>
+      <w:proofErr w:type="spellStart"/>
+      <w:r>
+        <w:rPr>
+          <w:lang w:val="en-GB"/>
+        </w:rPr>
+        <w:t>Neighbors</w:t>
+      </w:r>
+      <w:proofErr w:type="spellEnd"/>
+      <w:r>
+        <w:rPr>
+          <w:lang w:val="en-GB"/>
+        </w:rPr>
+        <w:t xml:space="preserve"> Classifier,</w:t>
+      </w:r>
+    </w:p>
+    <w:p>
+      <w:pPr>
+        <w:pStyle w:val="Akapitzlist"/>
+        <w:numPr>
+          <w:ilvl w:val="0"/>
+          <w:numId w:val="2"/>
+        </w:numPr>
+        <w:rPr>
+          <w:lang w:val="en-GB"/>
+        </w:rPr>
+      </w:pPr>
+      <w:r>
+        <w:rPr>
+          <w:lang w:val="en-GB"/>
+        </w:rPr>
+        <w:t>Artificial Neural Networks Classifier</w:t>
+      </w:r>
+    </w:p>
+    <w:p>
+      <w:pPr>
+        <w:pStyle w:val="Akapitzlist"/>
+        <w:numPr>
+          <w:ilvl w:val="0"/>
+          <w:numId w:val="2"/>
+        </w:numPr>
+        <w:rPr>
+          <w:strike/>
+          <w:lang w:val="en-GB"/>
+        </w:rPr>
+      </w:pPr>
+      <w:r>
+        <w:rPr>
+          <w:strike/>
+          <w:lang w:val="en-GB"/>
+        </w:rPr>
+        <w:t>SVC (Support Vector Classifier)</w:t>
+      </w:r>
+    </w:p>
+    <w:p>
+      <w:pPr>
+        <w:ind w:left="360"/>
+        <w:rPr>
+          <w:lang w:val="en-GB"/>
+        </w:rPr>
+      </w:pPr>
+      <w:r>
+        <w:rPr>
+          <w:lang w:val="en-GB"/>
+        </w:rPr>
+        <w:t xml:space="preserve">Confusion matrix is built for all of the classifiers and the accuracy object has been built to evaluate correct predictions (sum of all values on the diagonal line divided by sum of all values). </w:t>
+      </w:r>
+    </w:p>
+    <w:p>
+      <w:pPr>
+        <w:ind w:left="360"/>
+        <w:rPr>
+          <w:lang w:val="en-GB"/>
+        </w:rPr>
+      </w:pPr>
+      <w:r>
+        <w:rPr>
+          <w:lang w:val="en-GB"/>
+        </w:rPr>
+        <w:t xml:space="preserve">On the bottom an object </w:t>
+      </w:r>
+      <w:bookmarkStart w:id="3" w:name="_GoBack"/>
+      <w:proofErr w:type="spellStart"/>
+      <w:r>
+        <w:rPr>
+          <w:i/>
+          <w:lang w:val="en-GB"/>
+        </w:rPr>
+        <w:t>count_exec_time</w:t>
+      </w:r>
+      <w:bookmarkEnd w:id="3"/>
+      <w:proofErr w:type="spellEnd"/>
+      <w:r>
+        <w:rPr>
+          <w:lang w:val="en-GB"/>
+        </w:rPr>
+        <w:t xml:space="preserve"> has been created. Taking a </w:t>
+      </w:r>
+      <w:proofErr w:type="spellStart"/>
+      <w:r>
+        <w:rPr>
+          <w:i/>
+          <w:lang w:val="en-GB"/>
+        </w:rPr>
+        <w:t>cmdstring</w:t>
+      </w:r>
+      <w:proofErr w:type="spellEnd"/>
+      <w:r>
+        <w:rPr>
+          <w:lang w:val="en-GB"/>
+        </w:rPr>
+        <w:t xml:space="preserve"> (recommended to take it from a text file and assigning to string variable) and optionally </w:t>
+      </w:r>
+      <w:r>
+        <w:rPr>
+          <w:i/>
+          <w:lang w:val="en-GB"/>
+        </w:rPr>
+        <w:t>title</w:t>
+      </w:r>
+      <w:r>
+        <w:rPr>
+          <w:lang w:val="en-GB"/>
+        </w:rPr>
+        <w:t xml:space="preserve"> as an input it outputs how much time a code has been executing. </w:t>
+      </w:r>
     </w:p>
     <w:sectPr>
       <w:pgSz w:w="11906" w:h="16838"/>
@@ -1148,6 +2192,27 @@
     <w:name w:val="Normal"/>
     <w:qFormat/>
   </w:style>
+  <w:style w:type="paragraph" w:styleId="Nagwek1">
+    <w:name w:val="heading 1"/>
+    <w:basedOn w:val="Normalny"/>
+    <w:next w:val="Normalny"/>
+    <w:link w:val="Nagwek1Znak"/>
+    <w:uiPriority w:val="9"/>
+    <w:qFormat/>
+    <w:rsid w:val="00EC327E"/>
+    <w:pPr>
+      <w:keepNext/>
+      <w:keepLines/>
+      <w:spacing w:before="240" w:after="0"/>
+      <w:outlineLvl w:val="0"/>
+    </w:pPr>
+    <w:rPr>
+      <w:rFonts w:asciiTheme="majorHAnsi" w:eastAsiaTheme="majorEastAsia" w:hAnsiTheme="majorHAnsi" w:cstheme="majorBidi"/>
+      <w:color w:val="2F5496" w:themeColor="accent1" w:themeShade="BF"/>
+      <w:sz w:val="32"/>
+      <w:szCs w:val="32"/>
+    </w:rPr>
+  </w:style>
   <w:style w:type="character" w:default="1" w:styleId="Domylnaczcionkaakapitu">
     <w:name w:val="Default Paragraph Font"/>
     <w:uiPriority w:val="1"/>
@@ -1185,6 +2250,58 @@
       <w:ind w:left="720"/>
       <w:contextualSpacing/>
     </w:pPr>
+  </w:style>
+  <w:style w:type="character" w:customStyle="1" w:styleId="Nagwek1Znak">
+    <w:name w:val="Nagłówek 1 Znak"/>
+    <w:basedOn w:val="Domylnaczcionkaakapitu"/>
+    <w:link w:val="Nagwek1"/>
+    <w:uiPriority w:val="9"/>
+    <w:rsid w:val="00EC327E"/>
+    <w:rPr>
+      <w:rFonts w:asciiTheme="majorHAnsi" w:eastAsiaTheme="majorEastAsia" w:hAnsiTheme="majorHAnsi" w:cstheme="majorBidi"/>
+      <w:color w:val="2F5496" w:themeColor="accent1" w:themeShade="BF"/>
+      <w:sz w:val="32"/>
+      <w:szCs w:val="32"/>
+    </w:rPr>
+  </w:style>
+  <w:style w:type="paragraph" w:styleId="Nagwekspisutreci">
+    <w:name w:val="TOC Heading"/>
+    <w:basedOn w:val="Nagwek1"/>
+    <w:next w:val="Normalny"/>
+    <w:uiPriority w:val="39"/>
+    <w:unhideWhenUsed/>
+    <w:qFormat/>
+    <w:rsid w:val="00EC327E"/>
+    <w:pPr>
+      <w:outlineLvl w:val="9"/>
+    </w:pPr>
+    <w:rPr>
+      <w:lang w:eastAsia="pl-PL"/>
+    </w:rPr>
+  </w:style>
+  <w:style w:type="paragraph" w:styleId="Spistreci2">
+    <w:name w:val="toc 2"/>
+    <w:basedOn w:val="Normalny"/>
+    <w:next w:val="Normalny"/>
+    <w:autoRedefine/>
+    <w:uiPriority w:val="39"/>
+    <w:unhideWhenUsed/>
+    <w:rsid w:val="00EC327E"/>
+    <w:pPr>
+      <w:spacing w:after="100"/>
+      <w:ind w:left="220"/>
+    </w:pPr>
+  </w:style>
+  <w:style w:type="character" w:styleId="Hipercze">
+    <w:name w:val="Hyperlink"/>
+    <w:basedOn w:val="Domylnaczcionkaakapitu"/>
+    <w:uiPriority w:val="99"/>
+    <w:unhideWhenUsed/>
+    <w:rsid w:val="00EC327E"/>
+    <w:rPr>
+      <w:color w:val="0563C1" w:themeColor="hyperlink"/>
+      <w:u w:val="single"/>
+    </w:rPr>
   </w:style>
 </w:styles>
 </file>
@@ -1482,4 +2599,16 @@
     </a:ext>
   </a:extLst>
 </a:theme>
+</file>
+
+<file path=customXml/item1.xml><?xml version="1.0" encoding="utf-8"?>
+<b:Sources xmlns:b="http://schemas.openxmlformats.org/officeDocument/2006/bibliography" xmlns="http://schemas.openxmlformats.org/officeDocument/2006/bibliography" SelectedStyle="\APASixthEditionOfficeOnline.xsl" StyleName="APA" Version="6"/>
+</file>
+
+<file path=customXml/itemProps1.xml><?xml version="1.0" encoding="utf-8"?>
+<ds:datastoreItem xmlns:ds="http://schemas.openxmlformats.org/officeDocument/2006/customXml" ds:itemID="{1B84BD72-77F7-42C4-9A10-73BECBB9D729}">
+  <ds:schemaRefs>
+    <ds:schemaRef ds:uri="http://schemas.openxmlformats.org/officeDocument/2006/bibliography"/>
+  </ds:schemaRefs>
+</ds:datastoreItem>
 </file>
</xml_diff>